<commit_message>
modified the report of assignment 3 documentation
</commit_message>
<xml_diff>
--- a/Reports/Sree Achyutha Varma Penmetcha Sec08 Assignment 3 Report.docx
+++ b/Reports/Sree Achyutha Varma Penmetcha Sec08 Assignment 3 Report.docx
@@ -100,6 +100,9 @@
       <w:r>
         <w:t xml:space="preserve"> Link: </w:t>
       </w:r>
+      <w:r>
+        <w:t>https://github.com/Varma-PA/INFO6205</w:t>
+      </w:r>
     </w:p>
     <w:p/>
     <w:p/>
@@ -162,7 +165,16 @@
         </w:numPr>
       </w:pPr>
       <w:r>
-        <w:t>Implemented the client to take predefined number of sites and find the number of connections made</w:t>
+        <w:t xml:space="preserve">Implemented the client to take </w:t>
+      </w:r>
+      <w:r>
+        <w:t xml:space="preserve">the input of </w:t>
+      </w:r>
+      <w:r>
+        <w:t>number of sites and find the number of connections made</w:t>
+      </w:r>
+      <w:r>
+        <w:t xml:space="preserve"> in total. </w:t>
       </w:r>
     </w:p>
     <w:p>
@@ -217,15 +229,15 @@
         <w:t>UF_HWQUPC</w:t>
       </w:r>
       <w:r>
-        <w:t>.java</w:t>
-      </w:r>
-      <w:r>
-        <w:t xml:space="preserve"> and executed all the test cases. </w:t>
+        <w:t xml:space="preserve">.java and executed all the test cases. </w:t>
       </w:r>
     </w:p>
     <w:p/>
     <w:p>
       <w:r>
+        <w:rPr>
+          <w:noProof/>
+        </w:rPr>
         <w:drawing>
           <wp:inline distT="0" distB="0" distL="0" distR="0" wp14:anchorId="0348B3DE" wp14:editId="1B2A8B26">
             <wp:extent cx="6566960" cy="1945532"/>
@@ -295,6 +307,9 @@
         <w:br/>
       </w:r>
       <w:r>
+        <w:rPr>
+          <w:noProof/>
+        </w:rPr>
         <w:drawing>
           <wp:inline distT="0" distB="0" distL="0" distR="0" wp14:anchorId="7DE39A1A" wp14:editId="606B4AA7">
             <wp:extent cx="5943600" cy="244475"/>
@@ -408,46 +423,61 @@
         <w:br/>
       </w:r>
       <w:r>
+        <w:t xml:space="preserve">Note: </w:t>
+      </w:r>
+      <w:r>
         <w:br/>
       </w:r>
       <w:r>
-        <w:br/>
-      </w:r>
-      <w:r>
-        <w:br/>
-      </w:r>
-      <w:r>
-        <w:br/>
-      </w:r>
-      <w:r>
-        <w:br/>
-      </w:r>
-      <w:r>
-        <w:br/>
-      </w:r>
-      <w:r>
-        <w:br/>
-      </w:r>
-      <w:r>
-        <w:br/>
-      </w:r>
-      <w:r>
-        <w:br/>
-      </w:r>
-      <w:r>
-        <w:br/>
-      </w:r>
-      <w:r>
-        <w:br/>
-      </w:r>
-      <w:r>
-        <w:br/>
+        <w:t xml:space="preserve">UnionFind.java can be found in the same directory where </w:t>
+      </w:r>
+      <w:r>
+        <w:t>UF_HWQUPC</w:t>
+      </w:r>
+      <w:r>
+        <w:t xml:space="preserve">.java file is written. </w:t>
       </w:r>
     </w:p>
     <w:p/>
     <w:p>
       <w:r>
+        <w:br/>
+      </w:r>
+      <w:r>
+        <w:br/>
+      </w:r>
+      <w:r>
+        <w:br/>
+      </w:r>
+      <w:r>
+        <w:br/>
+      </w:r>
+      <w:r>
+        <w:br/>
+      </w:r>
+      <w:r>
+        <w:br/>
+      </w:r>
+      <w:r>
+        <w:br/>
+      </w:r>
+      <w:r>
+        <w:br/>
+      </w:r>
+      <w:r>
+        <w:br/>
+      </w:r>
+      <w:r>
+        <w:br/>
+      </w:r>
+      <w:r>
         <w:lastRenderedPageBreak/>
+        <w:br/>
+      </w:r>
+    </w:p>
+    <w:p/>
+    <w:p>
+      <w:r>
         <w:t>Step 3:</w:t>
       </w:r>
     </w:p>
@@ -1604,6 +1634,7 @@
   <w:style w:type="character" w:default="1" w:styleId="DefaultParagraphFont">
     <w:name w:val="Default Paragraph Font"/>
     <w:uiPriority w:val="1"/>
+    <w:semiHidden/>
     <w:unhideWhenUsed/>
   </w:style>
   <w:style w:type="table" w:default="1" w:styleId="TableNormal">

</xml_diff>